<commit_message>
Update Robustness  To - Do List Υπαλλήλου.docx
</commit_message>
<xml_diff>
--- a/3ο Παραδοτέο/Robustness - Use case Δημήτρη/Robustness  To - Do List Υπαλλήλου.docx
+++ b/3ο Παραδοτέο/Robustness - Use case Δημήτρη/Robustness  To - Do List Υπαλλήλου.docx
@@ -99,14 +99,30 @@
         <w:rPr>
           <w:b/>
           <w:bCs/>
-        </w:rPr>
-      </w:pPr>
-      <w:r>
-        <w:rPr>
-          <w:b/>
-          <w:bCs/>
-        </w:rPr>
-        <w:t>Use Cases</w:t>
+          <w:lang w:val="el-GR"/>
+        </w:rPr>
+      </w:pPr>
+      <w:r>
+        <w:rPr>
+          <w:b/>
+          <w:bCs/>
+        </w:rPr>
+        <w:t>Use</w:t>
+      </w:r>
+      <w:r>
+        <w:rPr>
+          <w:b/>
+          <w:bCs/>
+          <w:lang w:val="el-GR"/>
+        </w:rPr>
+        <w:t xml:space="preserve"> </w:t>
+      </w:r>
+      <w:r>
+        <w:rPr>
+          <w:b/>
+          <w:bCs/>
+        </w:rPr>
+        <w:t>Cases</w:t>
       </w:r>
     </w:p>
     <w:p>
@@ -382,13 +398,15 @@
         <w:rPr>
           <w:b/>
           <w:bCs/>
-          <w:lang w:val="el-GR"/>
-        </w:rPr>
-      </w:pPr>
-      <w:r>
-        <w:rPr>
-          <w:b/>
-          <w:bCs/>
+          <w:color w:val="4472C4" w:themeColor="accent1"/>
+          <w:lang w:val="el-GR"/>
+        </w:rPr>
+      </w:pPr>
+      <w:r>
+        <w:rPr>
+          <w:b/>
+          <w:bCs/>
+          <w:color w:val="4472C4" w:themeColor="accent1"/>
           <w:lang w:val="el-GR"/>
         </w:rPr>
         <w:lastRenderedPageBreak/>
@@ -398,6 +416,7 @@
         <w:rPr>
           <w:b/>
           <w:bCs/>
+          <w:color w:val="4472C4" w:themeColor="accent1"/>
           <w:vertAlign w:val="superscript"/>
           <w:lang w:val="el-GR"/>
         </w:rPr>
@@ -407,22 +426,16 @@
         <w:rPr>
           <w:b/>
           <w:bCs/>
-          <w:lang w:val="el-GR"/>
-        </w:rPr>
-        <w:t xml:space="preserve"> Εναλλακτική Ροή Σεναρίου: Ο υπάλληλος επιθυμεί να </w:t>
-      </w:r>
-      <w:r>
-        <w:rPr>
-          <w:b/>
-          <w:bCs/>
-          <w:lang w:val="el-GR"/>
-        </w:rPr>
-        <w:t xml:space="preserve">επεξεργαστεί μία </w:t>
-      </w:r>
-      <w:r>
-        <w:rPr>
-          <w:b/>
-          <w:bCs/>
+          <w:color w:val="4472C4" w:themeColor="accent1"/>
+          <w:lang w:val="el-GR"/>
+        </w:rPr>
+        <w:t xml:space="preserve"> Εναλλακτική Ροή Σεναρίου: Ο υπάλληλος επιθυμεί να επεξεργαστεί μία </w:t>
+      </w:r>
+      <w:r>
+        <w:rPr>
+          <w:b/>
+          <w:bCs/>
+          <w:color w:val="4472C4" w:themeColor="accent1"/>
         </w:rPr>
         <w:t>To</w:t>
       </w:r>
@@ -430,30 +443,16 @@
         <w:rPr>
           <w:b/>
           <w:bCs/>
-          <w:lang w:val="el-GR"/>
-        </w:rPr>
-        <w:t xml:space="preserve"> </w:t>
-      </w:r>
-      <w:r>
-        <w:rPr>
-          <w:b/>
-          <w:bCs/>
-          <w:lang w:val="el-GR"/>
-        </w:rPr>
-        <w:t>–</w:t>
-      </w:r>
-      <w:r>
-        <w:rPr>
-          <w:b/>
-          <w:bCs/>
-          <w:lang w:val="el-GR"/>
-        </w:rPr>
-        <w:t xml:space="preserve"> </w:t>
-      </w:r>
-      <w:r>
-        <w:rPr>
-          <w:b/>
-          <w:bCs/>
+          <w:color w:val="4472C4" w:themeColor="accent1"/>
+          <w:lang w:val="el-GR"/>
+        </w:rPr>
+        <w:t xml:space="preserve"> – </w:t>
+      </w:r>
+      <w:r>
+        <w:rPr>
+          <w:b/>
+          <w:bCs/>
+          <w:color w:val="4472C4" w:themeColor="accent1"/>
         </w:rPr>
         <w:t>Do</w:t>
       </w:r>
@@ -461,17 +460,10 @@
         <w:rPr>
           <w:b/>
           <w:bCs/>
-          <w:lang w:val="el-GR"/>
-        </w:rPr>
-        <w:t xml:space="preserve"> </w:t>
-      </w:r>
-      <w:r>
-        <w:rPr>
-          <w:b/>
-          <w:bCs/>
-          <w:lang w:val="el-GR"/>
-        </w:rPr>
-        <w:t>λίστα, η οποία δεν υπάρχει, οπότε την δημιουργεί.</w:t>
+          <w:color w:val="4472C4" w:themeColor="accent1"/>
+          <w:lang w:val="el-GR"/>
+        </w:rPr>
+        <w:t xml:space="preserve"> λίστα, η οποία δεν υπάρχει, οπότε την δημιουργεί.</w:t>
       </w:r>
     </w:p>
     <w:p>
@@ -479,6 +471,7 @@
         <w:ind w:left="360"/>
         <w:jc w:val="center"/>
         <w:rPr>
+          <w:color w:val="4472C4" w:themeColor="accent1"/>
           <w:lang w:val="el-GR"/>
         </w:rPr>
       </w:pPr>
@@ -487,41 +480,47 @@
       <w:pPr>
         <w:ind w:left="1440" w:hanging="1080"/>
         <w:rPr>
-          <w:lang w:val="el-GR"/>
-        </w:rPr>
-      </w:pPr>
-      <w:r>
-        <w:rPr>
+          <w:color w:val="4472C4" w:themeColor="accent1"/>
+          <w:lang w:val="el-GR"/>
+        </w:rPr>
+      </w:pPr>
+      <w:r>
+        <w:rPr>
+          <w:color w:val="4472C4" w:themeColor="accent1"/>
           <w:lang w:val="el-GR"/>
         </w:rPr>
         <w:t>1.α.1.</w:t>
       </w:r>
       <w:r>
         <w:rPr>
+          <w:color w:val="4472C4" w:themeColor="accent1"/>
           <w:lang w:val="el-GR"/>
         </w:rPr>
         <w:tab/>
-      </w:r>
-      <w:r>
-        <w:rPr>
-          <w:lang w:val="el-GR"/>
-        </w:rPr>
         <w:t xml:space="preserve">Χρησιμοποιώντας την επιλογή αναζήτησης, αναζητά την </w:t>
       </w:r>
       <w:r>
+        <w:rPr>
+          <w:color w:val="4472C4" w:themeColor="accent1"/>
+        </w:rPr>
         <w:t>To</w:t>
       </w:r>
       <w:r>
         <w:rPr>
+          <w:color w:val="4472C4" w:themeColor="accent1"/>
           <w:lang w:val="el-GR"/>
         </w:rPr>
         <w:t xml:space="preserve"> - </w:t>
       </w:r>
       <w:r>
+        <w:rPr>
+          <w:color w:val="4472C4" w:themeColor="accent1"/>
+        </w:rPr>
         <w:t>Do</w:t>
       </w:r>
       <w:r>
         <w:rPr>
+          <w:color w:val="4472C4" w:themeColor="accent1"/>
           <w:lang w:val="el-GR"/>
         </w:rPr>
         <w:t xml:space="preserve"> Λίστα που επιθυμεί να επεξεργαστεί.</w:t>
@@ -531,101 +530,94 @@
       <w:pPr>
         <w:ind w:left="360"/>
         <w:rPr>
-          <w:lang w:val="el-GR"/>
-        </w:rPr>
-      </w:pPr>
-      <w:r>
-        <w:rPr>
+          <w:color w:val="4472C4" w:themeColor="accent1"/>
+          <w:lang w:val="el-GR"/>
+        </w:rPr>
+      </w:pPr>
+      <w:r>
+        <w:rPr>
+          <w:color w:val="4472C4" w:themeColor="accent1"/>
           <w:lang w:val="el-GR"/>
         </w:rPr>
         <w:t>1.α.2.</w:t>
       </w:r>
       <w:r>
         <w:rPr>
+          <w:color w:val="4472C4" w:themeColor="accent1"/>
           <w:lang w:val="el-GR"/>
         </w:rPr>
         <w:tab/>
-        <w:t>Στα αποτελέσματα αναζήτησης, δεν εμφανίζεται η επιθυμητή λίστα</w:t>
-      </w:r>
-      <w:r>
-        <w:rPr>
-          <w:lang w:val="el-GR"/>
-        </w:rPr>
-        <w:t>.</w:t>
+        <w:t>Στα αποτελέσματα αναζήτησης, δεν εμφανίζεται η επιθυμητή λίστα.</w:t>
       </w:r>
     </w:p>
     <w:p>
       <w:pPr>
         <w:ind w:left="360"/>
         <w:rPr>
-          <w:lang w:val="el-GR"/>
-        </w:rPr>
-      </w:pPr>
-      <w:r>
-        <w:rPr>
+          <w:color w:val="4472C4" w:themeColor="accent1"/>
+          <w:lang w:val="el-GR"/>
+        </w:rPr>
+      </w:pPr>
+      <w:r>
+        <w:rPr>
+          <w:color w:val="4472C4" w:themeColor="accent1"/>
           <w:lang w:val="el-GR"/>
         </w:rPr>
         <w:t>1.α.3.</w:t>
       </w:r>
       <w:r>
         <w:rPr>
+          <w:color w:val="4472C4" w:themeColor="accent1"/>
           <w:lang w:val="el-GR"/>
         </w:rPr>
         <w:tab/>
         <w:t xml:space="preserve">Ο χρήστης επιλέγει να δημιουργήσει μία νέα </w:t>
       </w:r>
       <w:r>
+        <w:rPr>
+          <w:color w:val="4472C4" w:themeColor="accent1"/>
+        </w:rPr>
         <w:t>To</w:t>
       </w:r>
       <w:r>
         <w:rPr>
-          <w:lang w:val="el-GR"/>
-        </w:rPr>
-        <w:t xml:space="preserve"> </w:t>
-      </w:r>
-      <w:r>
-        <w:rPr>
-          <w:lang w:val="el-GR"/>
-        </w:rPr>
-        <w:t>–</w:t>
-      </w:r>
-      <w:r>
-        <w:rPr>
-          <w:lang w:val="el-GR"/>
-        </w:rPr>
-        <w:t xml:space="preserve"> </w:t>
-      </w:r>
-      <w:r>
+          <w:color w:val="4472C4" w:themeColor="accent1"/>
+          <w:lang w:val="el-GR"/>
+        </w:rPr>
+        <w:t xml:space="preserve"> – </w:t>
+      </w:r>
+      <w:r>
+        <w:rPr>
+          <w:color w:val="4472C4" w:themeColor="accent1"/>
+        </w:rPr>
         <w:t>Do</w:t>
       </w:r>
       <w:r>
         <w:rPr>
-          <w:lang w:val="el-GR"/>
-        </w:rPr>
-        <w:t xml:space="preserve"> </w:t>
-      </w:r>
-      <w:r>
-        <w:rPr>
-          <w:lang w:val="el-GR"/>
-        </w:rPr>
-        <w:t>Λίστα.</w:t>
+          <w:color w:val="4472C4" w:themeColor="accent1"/>
+          <w:lang w:val="el-GR"/>
+        </w:rPr>
+        <w:t xml:space="preserve"> Λίστα.</w:t>
       </w:r>
     </w:p>
     <w:p>
       <w:pPr>
         <w:ind w:left="1440" w:hanging="1080"/>
         <w:rPr>
-          <w:lang w:val="el-GR"/>
-        </w:rPr>
-      </w:pPr>
-      <w:r>
-        <w:rPr>
+          <w:color w:val="4472C4" w:themeColor="accent1"/>
+          <w:lang w:val="el-GR"/>
+        </w:rPr>
+      </w:pPr>
+      <w:r>
+        <w:rPr>
+          <w:color w:val="4472C4" w:themeColor="accent1"/>
           <w:lang w:val="el-GR"/>
         </w:rPr>
         <w:t>1.α.4.</w:t>
       </w:r>
       <w:r>
         <w:rPr>
+          <w:color w:val="4472C4" w:themeColor="accent1"/>
           <w:lang w:val="el-GR"/>
         </w:rPr>
         <w:tab/>
@@ -636,62 +628,56 @@
       <w:pPr>
         <w:ind w:left="1440" w:hanging="1080"/>
         <w:rPr>
-          <w:lang w:val="el-GR"/>
-        </w:rPr>
-      </w:pPr>
-      <w:r>
-        <w:rPr>
+          <w:color w:val="4472C4" w:themeColor="accent1"/>
+          <w:lang w:val="el-GR"/>
+        </w:rPr>
+      </w:pPr>
+      <w:r>
+        <w:rPr>
+          <w:color w:val="4472C4" w:themeColor="accent1"/>
           <w:lang w:val="el-GR"/>
         </w:rPr>
         <w:t>1.α.5.</w:t>
       </w:r>
       <w:r>
         <w:rPr>
+          <w:color w:val="4472C4" w:themeColor="accent1"/>
           <w:lang w:val="el-GR"/>
         </w:rPr>
         <w:tab/>
         <w:t xml:space="preserve">Ολοκληρώνοντας την επεξεργασία της </w:t>
       </w:r>
       <w:r>
+        <w:rPr>
+          <w:color w:val="4472C4" w:themeColor="accent1"/>
+        </w:rPr>
         <w:t>To</w:t>
       </w:r>
       <w:r>
         <w:rPr>
-          <w:lang w:val="el-GR"/>
-        </w:rPr>
-        <w:t xml:space="preserve"> </w:t>
-      </w:r>
-      <w:r>
-        <w:rPr>
-          <w:lang w:val="el-GR"/>
-        </w:rPr>
-        <w:t>–</w:t>
-      </w:r>
-      <w:r>
-        <w:rPr>
-          <w:lang w:val="el-GR"/>
-        </w:rPr>
-        <w:t xml:space="preserve"> </w:t>
-      </w:r>
-      <w:r>
+          <w:color w:val="4472C4" w:themeColor="accent1"/>
+          <w:lang w:val="el-GR"/>
+        </w:rPr>
+        <w:t xml:space="preserve"> – </w:t>
+      </w:r>
+      <w:r>
+        <w:rPr>
+          <w:color w:val="4472C4" w:themeColor="accent1"/>
+        </w:rPr>
         <w:t>Do</w:t>
       </w:r>
       <w:r>
         <w:rPr>
-          <w:lang w:val="el-GR"/>
-        </w:rPr>
-        <w:t xml:space="preserve"> </w:t>
-      </w:r>
-      <w:r>
-        <w:rPr>
-          <w:lang w:val="el-GR"/>
-        </w:rPr>
-        <w:t>Λίστας, ο χρήστης επιλέγει να την αποθηκεύσει.</w:t>
-      </w:r>
-    </w:p>
-    <w:p>
-      <w:pPr>
-        <w:rPr>
+          <w:color w:val="4472C4" w:themeColor="accent1"/>
+          <w:lang w:val="el-GR"/>
+        </w:rPr>
+        <w:t xml:space="preserve"> Λίστας, ο χρήστης επιλέγει να την αποθηκεύσει.</w:t>
+      </w:r>
+    </w:p>
+    <w:p>
+      <w:pPr>
+        <w:rPr>
+          <w:color w:val="4472C4" w:themeColor="accent1"/>
           <w:lang w:val="el-GR"/>
         </w:rPr>
       </w:pPr>
@@ -704,13 +690,15 @@
         <w:rPr>
           <w:b/>
           <w:bCs/>
-          <w:lang w:val="el-GR"/>
-        </w:rPr>
-      </w:pPr>
-      <w:r>
-        <w:rPr>
-          <w:b/>
-          <w:bCs/>
+          <w:color w:val="4472C4" w:themeColor="accent1"/>
+          <w:lang w:val="el-GR"/>
+        </w:rPr>
+      </w:pPr>
+      <w:r>
+        <w:rPr>
+          <w:b/>
+          <w:bCs/>
+          <w:color w:val="4472C4" w:themeColor="accent1"/>
           <w:lang w:val="el-GR"/>
         </w:rPr>
         <w:t>2</w:t>
@@ -719,6 +707,7 @@
         <w:rPr>
           <w:b/>
           <w:bCs/>
+          <w:color w:val="4472C4" w:themeColor="accent1"/>
           <w:vertAlign w:val="superscript"/>
           <w:lang w:val="el-GR"/>
         </w:rPr>
@@ -728,22 +717,16 @@
         <w:rPr>
           <w:b/>
           <w:bCs/>
-          <w:lang w:val="el-GR"/>
-        </w:rPr>
-        <w:t xml:space="preserve"> Εναλλακτική Ροή Σεναρίου: Ο υπάλληλος επιθυμεί να </w:t>
-      </w:r>
-      <w:r>
-        <w:rPr>
-          <w:b/>
-          <w:bCs/>
-          <w:lang w:val="el-GR"/>
-        </w:rPr>
-        <w:t xml:space="preserve">δει μία υπάρχουσα </w:t>
-      </w:r>
-      <w:r>
-        <w:rPr>
-          <w:b/>
-          <w:bCs/>
+          <w:color w:val="4472C4" w:themeColor="accent1"/>
+          <w:lang w:val="el-GR"/>
+        </w:rPr>
+        <w:t xml:space="preserve"> Εναλλακτική Ροή Σεναρίου: Ο υπάλληλος επιθυμεί να δει μία υπάρχουσα </w:t>
+      </w:r>
+      <w:r>
+        <w:rPr>
+          <w:b/>
+          <w:bCs/>
+          <w:color w:val="4472C4" w:themeColor="accent1"/>
         </w:rPr>
         <w:t>To</w:t>
       </w:r>
@@ -751,30 +734,16 @@
         <w:rPr>
           <w:b/>
           <w:bCs/>
-          <w:lang w:val="el-GR"/>
-        </w:rPr>
-        <w:t xml:space="preserve"> </w:t>
-      </w:r>
-      <w:r>
-        <w:rPr>
-          <w:b/>
-          <w:bCs/>
-          <w:lang w:val="el-GR"/>
-        </w:rPr>
-        <w:t>–</w:t>
-      </w:r>
-      <w:r>
-        <w:rPr>
-          <w:b/>
-          <w:bCs/>
-          <w:lang w:val="el-GR"/>
-        </w:rPr>
-        <w:t xml:space="preserve"> </w:t>
-      </w:r>
-      <w:r>
-        <w:rPr>
-          <w:b/>
-          <w:bCs/>
+          <w:color w:val="4472C4" w:themeColor="accent1"/>
+          <w:lang w:val="el-GR"/>
+        </w:rPr>
+        <w:t xml:space="preserve"> – </w:t>
+      </w:r>
+      <w:r>
+        <w:rPr>
+          <w:b/>
+          <w:bCs/>
+          <w:color w:val="4472C4" w:themeColor="accent1"/>
         </w:rPr>
         <w:t>Do</w:t>
       </w:r>
@@ -782,6 +751,7 @@
         <w:rPr>
           <w:b/>
           <w:bCs/>
+          <w:color w:val="4472C4" w:themeColor="accent1"/>
           <w:lang w:val="el-GR"/>
         </w:rPr>
         <w:t xml:space="preserve"> λίστα, χωρίς να την επεξεργαστεί.</w:t>
@@ -795,6 +765,7 @@
         <w:rPr>
           <w:b/>
           <w:bCs/>
+          <w:color w:val="4472C4" w:themeColor="accent1"/>
           <w:lang w:val="el-GR"/>
         </w:rPr>
       </w:pPr>
@@ -803,114 +774,107 @@
       <w:pPr>
         <w:ind w:left="1440" w:hanging="1080"/>
         <w:rPr>
-          <w:lang w:val="el-GR"/>
-        </w:rPr>
-      </w:pPr>
-      <w:r>
-        <w:rPr>
-          <w:lang w:val="el-GR"/>
-        </w:rPr>
-        <w:t>1</w:t>
-      </w:r>
-      <w:r>
-        <w:rPr>
-          <w:lang w:val="el-GR"/>
-        </w:rPr>
-        <w:t>.β.1.</w:t>
-      </w:r>
-      <w:r>
-        <w:rPr>
+          <w:color w:val="4472C4" w:themeColor="accent1"/>
+          <w:lang w:val="el-GR"/>
+        </w:rPr>
+      </w:pPr>
+      <w:r>
+        <w:rPr>
+          <w:color w:val="4472C4" w:themeColor="accent1"/>
+          <w:lang w:val="el-GR"/>
+        </w:rPr>
+        <w:t>1.β.1.</w:t>
+      </w:r>
+      <w:r>
+        <w:rPr>
+          <w:color w:val="4472C4" w:themeColor="accent1"/>
           <w:lang w:val="el-GR"/>
         </w:rPr>
         <w:tab/>
         <w:t xml:space="preserve">Χρησιμοποιώντας την επιλογή αναζήτησης, αναζητά την </w:t>
       </w:r>
       <w:r>
+        <w:rPr>
+          <w:color w:val="4472C4" w:themeColor="accent1"/>
+        </w:rPr>
         <w:t>To</w:t>
       </w:r>
       <w:r>
         <w:rPr>
+          <w:color w:val="4472C4" w:themeColor="accent1"/>
           <w:lang w:val="el-GR"/>
         </w:rPr>
         <w:t xml:space="preserve"> - </w:t>
       </w:r>
       <w:r>
+        <w:rPr>
+          <w:color w:val="4472C4" w:themeColor="accent1"/>
+        </w:rPr>
         <w:t>Do</w:t>
       </w:r>
       <w:r>
         <w:rPr>
-          <w:lang w:val="el-GR"/>
-        </w:rPr>
-        <w:t xml:space="preserve"> Λίστα που επιθυμεί να </w:t>
-      </w:r>
-      <w:r>
-        <w:rPr>
-          <w:lang w:val="el-GR"/>
-        </w:rPr>
-        <w:t>προβάλει</w:t>
-      </w:r>
-      <w:r>
-        <w:rPr>
-          <w:lang w:val="el-GR"/>
-        </w:rPr>
-        <w:t>.</w:t>
+          <w:color w:val="4472C4" w:themeColor="accent1"/>
+          <w:lang w:val="el-GR"/>
+        </w:rPr>
+        <w:t xml:space="preserve"> Λίστα που επιθυμεί να προβάλει.</w:t>
       </w:r>
     </w:p>
     <w:p>
       <w:pPr>
         <w:ind w:left="1440" w:hanging="1080"/>
         <w:rPr>
-          <w:lang w:val="el-GR"/>
-        </w:rPr>
-      </w:pPr>
-      <w:r>
-        <w:rPr>
+          <w:color w:val="4472C4" w:themeColor="accent1"/>
+          <w:lang w:val="el-GR"/>
+        </w:rPr>
+      </w:pPr>
+      <w:r>
+        <w:rPr>
+          <w:color w:val="4472C4" w:themeColor="accent1"/>
           <w:lang w:val="el-GR"/>
         </w:rPr>
         <w:t>1.β.2.</w:t>
       </w:r>
       <w:r>
         <w:rPr>
+          <w:color w:val="4472C4" w:themeColor="accent1"/>
           <w:lang w:val="el-GR"/>
         </w:rPr>
         <w:tab/>
-        <w:t>Εμφανίζονται οι καταχωρίσεις της</w:t>
-      </w:r>
-      <w:r>
-        <w:rPr>
-          <w:lang w:val="el-GR"/>
-        </w:rPr>
-        <w:t xml:space="preserve"> </w:t>
-      </w:r>
-      <w:r>
+        <w:t xml:space="preserve">Εμφανίζονται οι καταχωρίσεις της </w:t>
+      </w:r>
+      <w:r>
+        <w:rPr>
+          <w:color w:val="4472C4" w:themeColor="accent1"/>
+        </w:rPr>
         <w:t>To</w:t>
       </w:r>
       <w:r>
         <w:rPr>
+          <w:color w:val="4472C4" w:themeColor="accent1"/>
           <w:lang w:val="el-GR"/>
         </w:rPr>
         <w:t xml:space="preserve"> – </w:t>
       </w:r>
       <w:r>
+        <w:rPr>
+          <w:color w:val="4472C4" w:themeColor="accent1"/>
+        </w:rPr>
         <w:t>Do</w:t>
       </w:r>
       <w:r>
         <w:rPr>
-          <w:lang w:val="el-GR"/>
-        </w:rPr>
-        <w:t xml:space="preserve"> λίστα</w:t>
-      </w:r>
-      <w:r>
-        <w:rPr>
-          <w:lang w:val="el-GR"/>
-        </w:rPr>
-        <w:t>ς, χωρίς δυνατότητα επεξεργασίας.</w:t>
+          <w:color w:val="4472C4" w:themeColor="accent1"/>
+          <w:lang w:val="el-GR"/>
+        </w:rPr>
+        <w:t xml:space="preserve"> λίστας, χωρίς δυνατότητα επεξεργασίας.</w:t>
       </w:r>
     </w:p>
     <w:p>
       <w:pPr>
         <w:pStyle w:val="a3"/>
         <w:rPr>
+          <w:color w:val="4472C4" w:themeColor="accent1"/>
           <w:lang w:val="el-GR"/>
         </w:rPr>
       </w:pPr>
@@ -921,13 +885,15 @@
         <w:ind w:left="360"/>
         <w:jc w:val="center"/>
         <w:rPr>
-          <w:lang w:val="el-GR"/>
-        </w:rPr>
-      </w:pPr>
-      <w:r>
-        <w:rPr>
-          <w:b/>
-          <w:bCs/>
+          <w:color w:val="4472C4" w:themeColor="accent1"/>
+          <w:lang w:val="el-GR"/>
+        </w:rPr>
+      </w:pPr>
+      <w:r>
+        <w:rPr>
+          <w:b/>
+          <w:bCs/>
+          <w:color w:val="4472C4" w:themeColor="accent1"/>
           <w:lang w:val="el-GR"/>
         </w:rPr>
         <w:t>3</w:t>
@@ -936,6 +902,7 @@
         <w:rPr>
           <w:b/>
           <w:bCs/>
+          <w:color w:val="4472C4" w:themeColor="accent1"/>
           <w:vertAlign w:val="superscript"/>
           <w:lang w:val="el-GR"/>
         </w:rPr>
@@ -945,22 +912,16 @@
         <w:rPr>
           <w:b/>
           <w:bCs/>
-          <w:lang w:val="el-GR"/>
-        </w:rPr>
-        <w:t xml:space="preserve"> Εναλλακτική Ροή Σεναρίου: Ο υπάλληλος επιθυμεί να </w:t>
-      </w:r>
-      <w:r>
-        <w:rPr>
-          <w:b/>
-          <w:bCs/>
-          <w:lang w:val="el-GR"/>
-        </w:rPr>
-        <w:t xml:space="preserve">επεξεργαστεί τις καταχωρίσεις που περιέχονται σε μία υπάρχουσα </w:t>
-      </w:r>
-      <w:r>
-        <w:rPr>
-          <w:b/>
-          <w:bCs/>
+          <w:color w:val="4472C4" w:themeColor="accent1"/>
+          <w:lang w:val="el-GR"/>
+        </w:rPr>
+        <w:t xml:space="preserve"> Εναλλακτική Ροή Σεναρίου: Ο υπάλληλος επιθυμεί να επεξεργαστεί τις καταχωρίσεις που περιέχονται σε μία υπάρχουσα </w:t>
+      </w:r>
+      <w:r>
+        <w:rPr>
+          <w:b/>
+          <w:bCs/>
+          <w:color w:val="4472C4" w:themeColor="accent1"/>
         </w:rPr>
         <w:t>To</w:t>
       </w:r>
@@ -968,30 +929,16 @@
         <w:rPr>
           <w:b/>
           <w:bCs/>
-          <w:lang w:val="el-GR"/>
-        </w:rPr>
-        <w:t xml:space="preserve"> </w:t>
-      </w:r>
-      <w:r>
-        <w:rPr>
-          <w:b/>
-          <w:bCs/>
-          <w:lang w:val="el-GR"/>
-        </w:rPr>
-        <w:t>–</w:t>
-      </w:r>
-      <w:r>
-        <w:rPr>
-          <w:b/>
-          <w:bCs/>
-          <w:lang w:val="el-GR"/>
-        </w:rPr>
-        <w:t xml:space="preserve"> </w:t>
-      </w:r>
-      <w:r>
-        <w:rPr>
-          <w:b/>
-          <w:bCs/>
+          <w:color w:val="4472C4" w:themeColor="accent1"/>
+          <w:lang w:val="el-GR"/>
+        </w:rPr>
+        <w:t xml:space="preserve"> – </w:t>
+      </w:r>
+      <w:r>
+        <w:rPr>
+          <w:b/>
+          <w:bCs/>
+          <w:color w:val="4472C4" w:themeColor="accent1"/>
         </w:rPr>
         <w:t>Do</w:t>
       </w:r>
@@ -999,6 +946,7 @@
         <w:rPr>
           <w:b/>
           <w:bCs/>
+          <w:color w:val="4472C4" w:themeColor="accent1"/>
           <w:lang w:val="el-GR"/>
         </w:rPr>
         <w:t xml:space="preserve"> λίστα.</w:t>
@@ -1010,6 +958,7 @@
         <w:ind w:left="360"/>
         <w:jc w:val="center"/>
         <w:rPr>
+          <w:color w:val="4472C4" w:themeColor="accent1"/>
           <w:lang w:val="el-GR"/>
         </w:rPr>
       </w:pPr>
@@ -1018,149 +967,120 @@
       <w:pPr>
         <w:ind w:left="1440" w:hanging="1080"/>
         <w:rPr>
-          <w:lang w:val="el-GR"/>
-        </w:rPr>
-      </w:pPr>
-      <w:r>
-        <w:rPr>
-          <w:lang w:val="el-GR"/>
-        </w:rPr>
-        <w:t>3</w:t>
-      </w:r>
-      <w:r>
-        <w:rPr>
-          <w:lang w:val="el-GR"/>
-        </w:rPr>
-        <w:t>.α.</w:t>
-      </w:r>
-      <w:r>
-        <w:rPr>
-          <w:lang w:val="el-GR"/>
-        </w:rPr>
-        <w:t>1</w:t>
-      </w:r>
-      <w:r>
-        <w:rPr>
-          <w:lang w:val="el-GR"/>
-        </w:rPr>
-        <w:t>.</w:t>
-      </w:r>
-      <w:r>
-        <w:rPr>
-          <w:lang w:val="el-GR"/>
-        </w:rPr>
-        <w:t xml:space="preserve">   </w:t>
-      </w:r>
-      <w:r>
-        <w:rPr>
+          <w:color w:val="4472C4" w:themeColor="accent1"/>
+          <w:lang w:val="el-GR"/>
+        </w:rPr>
+      </w:pPr>
+      <w:r>
+        <w:rPr>
+          <w:color w:val="4472C4" w:themeColor="accent1"/>
+          <w:lang w:val="el-GR"/>
+        </w:rPr>
+        <w:t xml:space="preserve">3.α.1.   </w:t>
+      </w:r>
+      <w:r>
+        <w:rPr>
+          <w:color w:val="4472C4" w:themeColor="accent1"/>
           <w:lang w:val="el-GR"/>
         </w:rPr>
         <w:tab/>
         <w:t xml:space="preserve">Έπειτα, ο υπάλληλος επιλέγει την δυνατότητα επεξεργασίας καταχωρίσεων της </w:t>
       </w:r>
       <w:r>
+        <w:rPr>
+          <w:color w:val="4472C4" w:themeColor="accent1"/>
+        </w:rPr>
         <w:t>To</w:t>
       </w:r>
       <w:r>
         <w:rPr>
-          <w:lang w:val="el-GR"/>
-        </w:rPr>
-        <w:t xml:space="preserve"> </w:t>
-      </w:r>
-      <w:r>
-        <w:rPr>
-          <w:lang w:val="el-GR"/>
-        </w:rPr>
-        <w:t>–</w:t>
-      </w:r>
-      <w:r>
-        <w:rPr>
-          <w:lang w:val="el-GR"/>
-        </w:rPr>
-        <w:t xml:space="preserve"> </w:t>
-      </w:r>
-      <w:r>
+          <w:color w:val="4472C4" w:themeColor="accent1"/>
+          <w:lang w:val="el-GR"/>
+        </w:rPr>
+        <w:t xml:space="preserve"> – </w:t>
+      </w:r>
+      <w:r>
+        <w:rPr>
+          <w:color w:val="4472C4" w:themeColor="accent1"/>
+        </w:rPr>
         <w:t>Do</w:t>
       </w:r>
       <w:r>
         <w:rPr>
-          <w:lang w:val="el-GR"/>
-        </w:rPr>
-        <w:t xml:space="preserve"> </w:t>
-      </w:r>
-      <w:r>
-        <w:rPr>
-          <w:lang w:val="el-GR"/>
-        </w:rPr>
-        <w:t>Λίστας.</w:t>
+          <w:color w:val="4472C4" w:themeColor="accent1"/>
+          <w:lang w:val="el-GR"/>
+        </w:rPr>
+        <w:t xml:space="preserve"> Λίστας.</w:t>
       </w:r>
     </w:p>
     <w:p>
       <w:pPr>
         <w:ind w:left="1440" w:hanging="1080"/>
         <w:rPr>
-          <w:lang w:val="el-GR"/>
-        </w:rPr>
-      </w:pPr>
-      <w:r>
-        <w:rPr>
+          <w:color w:val="4472C4" w:themeColor="accent1"/>
+          <w:lang w:val="el-GR"/>
+        </w:rPr>
+      </w:pPr>
+      <w:r>
+        <w:rPr>
+          <w:color w:val="4472C4" w:themeColor="accent1"/>
           <w:lang w:val="el-GR"/>
         </w:rPr>
         <w:t>3.α.2.</w:t>
       </w:r>
       <w:r>
         <w:rPr>
+          <w:color w:val="4472C4" w:themeColor="accent1"/>
           <w:lang w:val="el-GR"/>
         </w:rPr>
         <w:tab/>
-        <w:t>Εμφανίζονται οι καταχωρίσεις της</w:t>
-      </w:r>
-      <w:r>
-        <w:rPr>
-          <w:lang w:val="el-GR"/>
-        </w:rPr>
-        <w:t xml:space="preserve"> </w:t>
-      </w:r>
-      <w:r>
+        <w:t xml:space="preserve">Εμφανίζονται οι καταχωρίσεις της </w:t>
+      </w:r>
+      <w:r>
+        <w:rPr>
+          <w:color w:val="4472C4" w:themeColor="accent1"/>
+        </w:rPr>
         <w:t>To</w:t>
       </w:r>
       <w:r>
         <w:rPr>
+          <w:color w:val="4472C4" w:themeColor="accent1"/>
           <w:lang w:val="el-GR"/>
         </w:rPr>
         <w:t xml:space="preserve"> – </w:t>
       </w:r>
       <w:r>
+        <w:rPr>
+          <w:color w:val="4472C4" w:themeColor="accent1"/>
+        </w:rPr>
         <w:t>Do</w:t>
       </w:r>
       <w:r>
         <w:rPr>
-          <w:lang w:val="el-GR"/>
-        </w:rPr>
-        <w:t xml:space="preserve"> λίστα</w:t>
-      </w:r>
-      <w:r>
-        <w:rPr>
-          <w:lang w:val="el-GR"/>
-        </w:rPr>
-        <w:t>ς, καθώς και οι δυνατότητες επεξεργασίας αυτών.</w:t>
+          <w:color w:val="4472C4" w:themeColor="accent1"/>
+          <w:lang w:val="el-GR"/>
+        </w:rPr>
+        <w:t xml:space="preserve"> λίστας, καθώς και οι δυνατότητες επεξεργασίας αυτών.</w:t>
       </w:r>
     </w:p>
     <w:p>
       <w:pPr>
         <w:ind w:left="1440" w:hanging="1080"/>
         <w:rPr>
-          <w:lang w:val="el-GR"/>
-        </w:rPr>
-      </w:pPr>
-      <w:r>
-        <w:rPr>
+          <w:color w:val="4472C4" w:themeColor="accent1"/>
+          <w:lang w:val="el-GR"/>
+        </w:rPr>
+      </w:pPr>
+      <w:r>
+        <w:rPr>
+          <w:color w:val="4472C4" w:themeColor="accent1"/>
           <w:lang w:val="el-GR"/>
         </w:rPr>
         <w:t>3.α.3.</w:t>
       </w:r>
       <w:r>
         <w:rPr>
+          <w:color w:val="4472C4" w:themeColor="accent1"/>
           <w:lang w:val="el-GR"/>
         </w:rPr>
         <w:tab/>
@@ -1171,62 +1091,56 @@
       <w:pPr>
         <w:ind w:left="1440" w:hanging="1080"/>
         <w:rPr>
-          <w:lang w:val="el-GR"/>
-        </w:rPr>
-      </w:pPr>
-      <w:r>
-        <w:rPr>
+          <w:color w:val="4472C4" w:themeColor="accent1"/>
+          <w:lang w:val="el-GR"/>
+        </w:rPr>
+      </w:pPr>
+      <w:r>
+        <w:rPr>
+          <w:color w:val="4472C4" w:themeColor="accent1"/>
           <w:lang w:val="el-GR"/>
         </w:rPr>
         <w:t>3.α.4.</w:t>
       </w:r>
       <w:r>
         <w:rPr>
+          <w:color w:val="4472C4" w:themeColor="accent1"/>
           <w:lang w:val="el-GR"/>
         </w:rPr>
         <w:tab/>
         <w:t xml:space="preserve">Με την ολοκλήρωση της επεξεργασίας των καταχωρίσεων της </w:t>
       </w:r>
       <w:r>
+        <w:rPr>
+          <w:color w:val="4472C4" w:themeColor="accent1"/>
+        </w:rPr>
         <w:t>To</w:t>
       </w:r>
       <w:r>
         <w:rPr>
-          <w:lang w:val="el-GR"/>
-        </w:rPr>
-        <w:t xml:space="preserve"> </w:t>
-      </w:r>
-      <w:r>
-        <w:rPr>
-          <w:lang w:val="el-GR"/>
-        </w:rPr>
-        <w:t>–</w:t>
-      </w:r>
-      <w:r>
-        <w:rPr>
-          <w:lang w:val="el-GR"/>
-        </w:rPr>
-        <w:t xml:space="preserve"> </w:t>
-      </w:r>
-      <w:r>
+          <w:color w:val="4472C4" w:themeColor="accent1"/>
+          <w:lang w:val="el-GR"/>
+        </w:rPr>
+        <w:t xml:space="preserve"> – </w:t>
+      </w:r>
+      <w:r>
+        <w:rPr>
+          <w:color w:val="4472C4" w:themeColor="accent1"/>
+        </w:rPr>
         <w:t>Do</w:t>
       </w:r>
       <w:r>
         <w:rPr>
-          <w:lang w:val="el-GR"/>
-        </w:rPr>
-        <w:t xml:space="preserve"> </w:t>
-      </w:r>
-      <w:r>
-        <w:rPr>
-          <w:lang w:val="el-GR"/>
-        </w:rPr>
-        <w:t>Λίστας, ο χρήστης επιλέγει αν θέλει να αποθηκεύσει τις αλλαγές.</w:t>
-      </w:r>
-    </w:p>
-    <w:p>
-      <w:pPr>
-        <w:rPr>
+          <w:color w:val="4472C4" w:themeColor="accent1"/>
+          <w:lang w:val="el-GR"/>
+        </w:rPr>
+        <w:t xml:space="preserve"> Λίστας, ο χρήστης επιλέγει αν θέλει να αποθηκεύσει τις αλλαγές.</w:t>
+      </w:r>
+    </w:p>
+    <w:p>
+      <w:pPr>
+        <w:rPr>
+          <w:color w:val="4472C4" w:themeColor="accent1"/>
           <w:lang w:val="el-GR"/>
         </w:rPr>
       </w:pPr>
@@ -1239,13 +1153,15 @@
         <w:rPr>
           <w:b/>
           <w:bCs/>
-          <w:lang w:val="el-GR"/>
-        </w:rPr>
-      </w:pPr>
-      <w:r>
-        <w:rPr>
-          <w:b/>
-          <w:bCs/>
+          <w:color w:val="4472C4" w:themeColor="accent1"/>
+          <w:lang w:val="el-GR"/>
+        </w:rPr>
+      </w:pPr>
+      <w:r>
+        <w:rPr>
+          <w:b/>
+          <w:bCs/>
+          <w:color w:val="4472C4" w:themeColor="accent1"/>
           <w:lang w:val="el-GR"/>
         </w:rPr>
         <w:t>4</w:t>
@@ -1254,6 +1170,7 @@
         <w:rPr>
           <w:b/>
           <w:bCs/>
+          <w:color w:val="4472C4" w:themeColor="accent1"/>
           <w:vertAlign w:val="superscript"/>
           <w:lang w:val="el-GR"/>
         </w:rPr>
@@ -1263,22 +1180,16 @@
         <w:rPr>
           <w:b/>
           <w:bCs/>
-          <w:lang w:val="el-GR"/>
-        </w:rPr>
-        <w:t xml:space="preserve"> Εναλλακτική Ροή Σεναρίου: Ο υπάλληλος επιθυμεί να </w:t>
-      </w:r>
-      <w:r>
-        <w:rPr>
-          <w:b/>
-          <w:bCs/>
-          <w:lang w:val="el-GR"/>
-        </w:rPr>
-        <w:t xml:space="preserve">σημειώσει ορισμένες από τις καταχωρίσεις που περιέχονται σε μία υπάρχουσα </w:t>
-      </w:r>
-      <w:r>
-        <w:rPr>
-          <w:b/>
-          <w:bCs/>
+          <w:color w:val="4472C4" w:themeColor="accent1"/>
+          <w:lang w:val="el-GR"/>
+        </w:rPr>
+        <w:t xml:space="preserve"> Εναλλακτική Ροή Σεναρίου: Ο υπάλληλος επιθυμεί να σημειώσει ορισμένες από τις καταχωρίσεις που περιέχονται σε μία υπάρχουσα </w:t>
+      </w:r>
+      <w:r>
+        <w:rPr>
+          <w:b/>
+          <w:bCs/>
+          <w:color w:val="4472C4" w:themeColor="accent1"/>
         </w:rPr>
         <w:t>To</w:t>
       </w:r>
@@ -1286,30 +1197,16 @@
         <w:rPr>
           <w:b/>
           <w:bCs/>
-          <w:lang w:val="el-GR"/>
-        </w:rPr>
-        <w:t xml:space="preserve"> </w:t>
-      </w:r>
-      <w:r>
-        <w:rPr>
-          <w:b/>
-          <w:bCs/>
-          <w:lang w:val="el-GR"/>
-        </w:rPr>
-        <w:t>–</w:t>
-      </w:r>
-      <w:r>
-        <w:rPr>
-          <w:b/>
-          <w:bCs/>
-          <w:lang w:val="el-GR"/>
-        </w:rPr>
-        <w:t xml:space="preserve"> </w:t>
-      </w:r>
-      <w:r>
-        <w:rPr>
-          <w:b/>
-          <w:bCs/>
+          <w:color w:val="4472C4" w:themeColor="accent1"/>
+          <w:lang w:val="el-GR"/>
+        </w:rPr>
+        <w:t xml:space="preserve"> – </w:t>
+      </w:r>
+      <w:r>
+        <w:rPr>
+          <w:b/>
+          <w:bCs/>
+          <w:color w:val="4472C4" w:themeColor="accent1"/>
         </w:rPr>
         <w:t>Do</w:t>
       </w:r>
@@ -1317,6 +1214,7 @@
         <w:rPr>
           <w:b/>
           <w:bCs/>
+          <w:color w:val="4472C4" w:themeColor="accent1"/>
           <w:lang w:val="el-GR"/>
         </w:rPr>
         <w:t xml:space="preserve"> λίστα, ως ολοκληρωμένες.</w:t>
@@ -1330,6 +1228,7 @@
         <w:rPr>
           <w:b/>
           <w:bCs/>
+          <w:color w:val="4472C4" w:themeColor="accent1"/>
           <w:lang w:val="el-GR"/>
         </w:rPr>
       </w:pPr>
@@ -1342,6 +1241,7 @@
         <w:rPr>
           <w:b/>
           <w:bCs/>
+          <w:color w:val="4472C4" w:themeColor="accent1"/>
           <w:lang w:val="el-GR"/>
         </w:rPr>
       </w:pPr>
@@ -1350,53 +1250,20 @@
       <w:pPr>
         <w:ind w:left="360"/>
         <w:rPr>
-          <w:lang w:val="el-GR"/>
-        </w:rPr>
-      </w:pPr>
-      <w:r>
-        <w:rPr>
-          <w:lang w:val="el-GR"/>
-        </w:rPr>
-        <w:t>3</w:t>
-      </w:r>
-      <w:r>
-        <w:rPr>
-          <w:lang w:val="el-GR"/>
-        </w:rPr>
-        <w:t>.</w:t>
-      </w:r>
-      <w:r>
-        <w:rPr>
-          <w:lang w:val="el-GR"/>
-        </w:rPr>
-        <w:t>β</w:t>
-      </w:r>
-      <w:r>
-        <w:rPr>
-          <w:lang w:val="el-GR"/>
-        </w:rPr>
-        <w:t>.</w:t>
-      </w:r>
-      <w:r>
-        <w:rPr>
-          <w:lang w:val="el-GR"/>
-        </w:rPr>
-        <w:t>1</w:t>
-      </w:r>
-      <w:r>
-        <w:rPr>
-          <w:lang w:val="el-GR"/>
-        </w:rPr>
-        <w:t>.</w:t>
-      </w:r>
-      <w:r>
-        <w:rPr>
-          <w:lang w:val="el-GR"/>
-        </w:rPr>
-        <w:t xml:space="preserve">  </w:t>
-      </w:r>
-      <w:r>
-        <w:rPr>
+          <w:color w:val="4472C4" w:themeColor="accent1"/>
+          <w:lang w:val="el-GR"/>
+        </w:rPr>
+      </w:pPr>
+      <w:r>
+        <w:rPr>
+          <w:color w:val="4472C4" w:themeColor="accent1"/>
+          <w:lang w:val="el-GR"/>
+        </w:rPr>
+        <w:t xml:space="preserve">3.β.1.  </w:t>
+      </w:r>
+      <w:r>
+        <w:rPr>
+          <w:color w:val="4472C4" w:themeColor="accent1"/>
           <w:lang w:val="el-GR"/>
         </w:rPr>
         <w:tab/>
@@ -1407,11 +1274,13 @@
       <w:pPr>
         <w:ind w:left="1440" w:hanging="1080"/>
         <w:rPr>
-          <w:lang w:val="el-GR"/>
-        </w:rPr>
-      </w:pPr>
-      <w:r>
-        <w:rPr>
+          <w:color w:val="4472C4" w:themeColor="accent1"/>
+          <w:lang w:val="el-GR"/>
+        </w:rPr>
+      </w:pPr>
+      <w:r>
+        <w:rPr>
+          <w:color w:val="4472C4" w:themeColor="accent1"/>
           <w:lang w:val="el-GR"/>
         </w:rPr>
         <w:lastRenderedPageBreak/>
@@ -1419,57 +1288,57 @@
       </w:r>
       <w:r>
         <w:rPr>
+          <w:color w:val="4472C4" w:themeColor="accent1"/>
           <w:lang w:val="el-GR"/>
         </w:rPr>
         <w:tab/>
-        <w:t>Εμφανίζονται οι καταχωρίσεις της</w:t>
-      </w:r>
-      <w:r>
-        <w:rPr>
-          <w:lang w:val="el-GR"/>
-        </w:rPr>
-        <w:t xml:space="preserve"> </w:t>
-      </w:r>
-      <w:r>
+        <w:t xml:space="preserve">Εμφανίζονται οι καταχωρίσεις της </w:t>
+      </w:r>
+      <w:r>
+        <w:rPr>
+          <w:color w:val="4472C4" w:themeColor="accent1"/>
+        </w:rPr>
         <w:t>To</w:t>
       </w:r>
       <w:r>
         <w:rPr>
+          <w:color w:val="4472C4" w:themeColor="accent1"/>
           <w:lang w:val="el-GR"/>
         </w:rPr>
         <w:t xml:space="preserve"> – </w:t>
       </w:r>
       <w:r>
+        <w:rPr>
+          <w:color w:val="4472C4" w:themeColor="accent1"/>
+        </w:rPr>
         <w:t>Do</w:t>
       </w:r>
       <w:r>
         <w:rPr>
-          <w:lang w:val="el-GR"/>
-        </w:rPr>
-        <w:t xml:space="preserve"> λίστα</w:t>
-      </w:r>
-      <w:r>
-        <w:rPr>
-          <w:lang w:val="el-GR"/>
-        </w:rPr>
-        <w:t>ς, καθώς και οι δυνατότητες επεξεργασίας αυτών.</w:t>
+          <w:color w:val="4472C4" w:themeColor="accent1"/>
+          <w:lang w:val="el-GR"/>
+        </w:rPr>
+        <w:t xml:space="preserve"> λίστας, καθώς και οι δυνατότητες επεξεργασίας αυτών.</w:t>
       </w:r>
     </w:p>
     <w:p>
       <w:pPr>
         <w:ind w:left="1440" w:hanging="1080"/>
         <w:rPr>
-          <w:lang w:val="el-GR"/>
-        </w:rPr>
-      </w:pPr>
-      <w:r>
-        <w:rPr>
+          <w:color w:val="4472C4" w:themeColor="accent1"/>
+          <w:lang w:val="el-GR"/>
+        </w:rPr>
+      </w:pPr>
+      <w:r>
+        <w:rPr>
+          <w:color w:val="4472C4" w:themeColor="accent1"/>
           <w:lang w:val="el-GR"/>
         </w:rPr>
         <w:t>3.β.3.</w:t>
       </w:r>
       <w:r>
         <w:rPr>
+          <w:color w:val="4472C4" w:themeColor="accent1"/>
           <w:lang w:val="el-GR"/>
         </w:rPr>
         <w:tab/>
@@ -1480,62 +1349,56 @@
       <w:pPr>
         <w:ind w:left="1440" w:hanging="1080"/>
         <w:rPr>
-          <w:lang w:val="el-GR"/>
-        </w:rPr>
-      </w:pPr>
-      <w:r>
-        <w:rPr>
+          <w:color w:val="4472C4" w:themeColor="accent1"/>
+          <w:lang w:val="el-GR"/>
+        </w:rPr>
+      </w:pPr>
+      <w:r>
+        <w:rPr>
+          <w:color w:val="4472C4" w:themeColor="accent1"/>
           <w:lang w:val="el-GR"/>
         </w:rPr>
         <w:t>3.β.4.</w:t>
       </w:r>
       <w:r>
         <w:rPr>
+          <w:color w:val="4472C4" w:themeColor="accent1"/>
           <w:lang w:val="el-GR"/>
         </w:rPr>
         <w:tab/>
         <w:t xml:space="preserve">Με την ολοκλήρωση της επεξεργασίας των καταχωρίσεων της </w:t>
       </w:r>
       <w:r>
+        <w:rPr>
+          <w:color w:val="4472C4" w:themeColor="accent1"/>
+        </w:rPr>
         <w:t>To</w:t>
       </w:r>
       <w:r>
         <w:rPr>
-          <w:lang w:val="el-GR"/>
-        </w:rPr>
-        <w:t xml:space="preserve"> </w:t>
-      </w:r>
-      <w:r>
-        <w:rPr>
-          <w:lang w:val="el-GR"/>
-        </w:rPr>
-        <w:t>–</w:t>
-      </w:r>
-      <w:r>
-        <w:rPr>
-          <w:lang w:val="el-GR"/>
-        </w:rPr>
-        <w:t xml:space="preserve"> </w:t>
-      </w:r>
-      <w:r>
+          <w:color w:val="4472C4" w:themeColor="accent1"/>
+          <w:lang w:val="el-GR"/>
+        </w:rPr>
+        <w:t xml:space="preserve"> – </w:t>
+      </w:r>
+      <w:r>
+        <w:rPr>
+          <w:color w:val="4472C4" w:themeColor="accent1"/>
+        </w:rPr>
         <w:t>Do</w:t>
       </w:r>
       <w:r>
         <w:rPr>
-          <w:lang w:val="el-GR"/>
-        </w:rPr>
-        <w:t xml:space="preserve"> </w:t>
-      </w:r>
-      <w:r>
-        <w:rPr>
-          <w:lang w:val="el-GR"/>
-        </w:rPr>
-        <w:t>Λίστας, ο χρήστης επιλέγει αν θέλει να αποθηκεύσει τις αλλαγές.</w:t>
-      </w:r>
-    </w:p>
-    <w:p>
-      <w:pPr>
-        <w:rPr>
+          <w:color w:val="4472C4" w:themeColor="accent1"/>
+          <w:lang w:val="el-GR"/>
+        </w:rPr>
+        <w:t xml:space="preserve"> Λίστας, ο χρήστης επιλέγει αν θέλει να αποθηκεύσει τις αλλαγές.</w:t>
+      </w:r>
+    </w:p>
+    <w:p>
+      <w:pPr>
+        <w:rPr>
+          <w:color w:val="4472C4" w:themeColor="accent1"/>
           <w:lang w:val="el-GR"/>
         </w:rPr>
       </w:pPr>
@@ -1548,13 +1411,15 @@
         <w:rPr>
           <w:b/>
           <w:bCs/>
-          <w:lang w:val="el-GR"/>
-        </w:rPr>
-      </w:pPr>
-      <w:r>
-        <w:rPr>
-          <w:b/>
-          <w:bCs/>
+          <w:color w:val="4472C4" w:themeColor="accent1"/>
+          <w:lang w:val="el-GR"/>
+        </w:rPr>
+      </w:pPr>
+      <w:r>
+        <w:rPr>
+          <w:b/>
+          <w:bCs/>
+          <w:color w:val="4472C4" w:themeColor="accent1"/>
           <w:lang w:val="el-GR"/>
         </w:rPr>
         <w:t>5</w:t>
@@ -1563,6 +1428,7 @@
         <w:rPr>
           <w:b/>
           <w:bCs/>
+          <w:color w:val="4472C4" w:themeColor="accent1"/>
           <w:vertAlign w:val="superscript"/>
           <w:lang w:val="el-GR"/>
         </w:rPr>
@@ -1572,22 +1438,16 @@
         <w:rPr>
           <w:b/>
           <w:bCs/>
-          <w:lang w:val="el-GR"/>
-        </w:rPr>
-        <w:t xml:space="preserve"> Εναλλακτική Ροή Σεναρίου: Ο υπάλληλος επιθυμεί να </w:t>
-      </w:r>
-      <w:r>
-        <w:rPr>
-          <w:b/>
-          <w:bCs/>
-          <w:lang w:val="el-GR"/>
-        </w:rPr>
-        <w:t xml:space="preserve">διαγράψει μία υπάρχουσα </w:t>
-      </w:r>
-      <w:r>
-        <w:rPr>
-          <w:b/>
-          <w:bCs/>
+          <w:color w:val="4472C4" w:themeColor="accent1"/>
+          <w:lang w:val="el-GR"/>
+        </w:rPr>
+        <w:t xml:space="preserve"> Εναλλακτική Ροή Σεναρίου: Ο υπάλληλος επιθυμεί να διαγράψει μία υπάρχουσα </w:t>
+      </w:r>
+      <w:r>
+        <w:rPr>
+          <w:b/>
+          <w:bCs/>
+          <w:color w:val="4472C4" w:themeColor="accent1"/>
         </w:rPr>
         <w:t>To</w:t>
       </w:r>
@@ -1595,30 +1455,16 @@
         <w:rPr>
           <w:b/>
           <w:bCs/>
-          <w:lang w:val="el-GR"/>
-        </w:rPr>
-        <w:t xml:space="preserve"> </w:t>
-      </w:r>
-      <w:r>
-        <w:rPr>
-          <w:b/>
-          <w:bCs/>
-          <w:lang w:val="el-GR"/>
-        </w:rPr>
-        <w:t>–</w:t>
-      </w:r>
-      <w:r>
-        <w:rPr>
-          <w:b/>
-          <w:bCs/>
-          <w:lang w:val="el-GR"/>
-        </w:rPr>
-        <w:t xml:space="preserve"> </w:t>
-      </w:r>
-      <w:r>
-        <w:rPr>
-          <w:b/>
-          <w:bCs/>
+          <w:color w:val="4472C4" w:themeColor="accent1"/>
+          <w:lang w:val="el-GR"/>
+        </w:rPr>
+        <w:t xml:space="preserve"> – </w:t>
+      </w:r>
+      <w:r>
+        <w:rPr>
+          <w:b/>
+          <w:bCs/>
+          <w:color w:val="4472C4" w:themeColor="accent1"/>
         </w:rPr>
         <w:t>Do</w:t>
       </w:r>
@@ -1626,6 +1472,7 @@
         <w:rPr>
           <w:b/>
           <w:bCs/>
+          <w:color w:val="4472C4" w:themeColor="accent1"/>
           <w:lang w:val="el-GR"/>
         </w:rPr>
         <w:t xml:space="preserve"> λίστα.</w:t>
@@ -1639,6 +1486,7 @@
         <w:rPr>
           <w:b/>
           <w:bCs/>
+          <w:color w:val="4472C4" w:themeColor="accent1"/>
           <w:lang w:val="el-GR"/>
         </w:rPr>
       </w:pPr>
@@ -1647,72 +1495,47 @@
       <w:pPr>
         <w:ind w:left="1440" w:hanging="1080"/>
         <w:rPr>
-          <w:lang w:val="el-GR"/>
-        </w:rPr>
-      </w:pPr>
-      <w:r>
-        <w:rPr>
-          <w:lang w:val="el-GR"/>
-        </w:rPr>
-        <w:t>2</w:t>
-      </w:r>
-      <w:r>
-        <w:rPr>
-          <w:lang w:val="el-GR"/>
-        </w:rPr>
-        <w:t>.</w:t>
-      </w:r>
-      <w:r>
-        <w:rPr>
-          <w:lang w:val="el-GR"/>
-        </w:rPr>
-        <w:t>α</w:t>
-      </w:r>
-      <w:r>
-        <w:rPr>
-          <w:lang w:val="el-GR"/>
-        </w:rPr>
-        <w:t>.</w:t>
-      </w:r>
-      <w:r>
-        <w:rPr>
-          <w:lang w:val="el-GR"/>
-        </w:rPr>
-        <w:t>1</w:t>
-      </w:r>
-      <w:r>
-        <w:rPr>
-          <w:lang w:val="el-GR"/>
-        </w:rPr>
-        <w:t>.</w:t>
-      </w:r>
-      <w:r>
-        <w:rPr>
-          <w:lang w:val="el-GR"/>
-        </w:rPr>
-        <w:t xml:space="preserve">   </w:t>
-      </w:r>
-      <w:r>
-        <w:rPr>
+          <w:color w:val="4472C4" w:themeColor="accent1"/>
+          <w:lang w:val="el-GR"/>
+        </w:rPr>
+      </w:pPr>
+      <w:r>
+        <w:rPr>
+          <w:color w:val="4472C4" w:themeColor="accent1"/>
+          <w:lang w:val="el-GR"/>
+        </w:rPr>
+        <w:t xml:space="preserve">2.α.1.   </w:t>
+      </w:r>
+      <w:r>
+        <w:rPr>
+          <w:color w:val="4472C4" w:themeColor="accent1"/>
           <w:lang w:val="el-GR"/>
         </w:rPr>
         <w:tab/>
         <w:t xml:space="preserve">Έπειτα, ο υπάλληλος επιλέγει την δυνατότητα διαγραφής της επιλεγμένης </w:t>
       </w:r>
       <w:r>
+        <w:rPr>
+          <w:color w:val="4472C4" w:themeColor="accent1"/>
+        </w:rPr>
         <w:t>To</w:t>
       </w:r>
       <w:r>
         <w:rPr>
+          <w:color w:val="4472C4" w:themeColor="accent1"/>
           <w:lang w:val="el-GR"/>
         </w:rPr>
         <w:t xml:space="preserve"> – </w:t>
       </w:r>
       <w:r>
+        <w:rPr>
+          <w:color w:val="4472C4" w:themeColor="accent1"/>
+        </w:rPr>
         <w:t>Do</w:t>
       </w:r>
       <w:r>
         <w:rPr>
+          <w:color w:val="4472C4" w:themeColor="accent1"/>
           <w:lang w:val="el-GR"/>
         </w:rPr>
         <w:t xml:space="preserve"> Λίστας.</w:t>
@@ -1722,36 +1545,47 @@
       <w:pPr>
         <w:ind w:left="1440" w:hanging="1080"/>
         <w:rPr>
-          <w:lang w:val="el-GR"/>
-        </w:rPr>
-      </w:pPr>
-      <w:r>
-        <w:rPr>
+          <w:color w:val="4472C4" w:themeColor="accent1"/>
+          <w:lang w:val="el-GR"/>
+        </w:rPr>
+      </w:pPr>
+      <w:r>
+        <w:rPr>
+          <w:color w:val="4472C4" w:themeColor="accent1"/>
           <w:lang w:val="el-GR"/>
         </w:rPr>
         <w:t>2.α.2.</w:t>
       </w:r>
       <w:r>
         <w:rPr>
+          <w:color w:val="4472C4" w:themeColor="accent1"/>
           <w:lang w:val="el-GR"/>
         </w:rPr>
         <w:tab/>
         <w:t xml:space="preserve">Εμφανίζεται κατάλληλο μήνυμα και μετά από την επιβεβαίωση του υπάλληλου, η </w:t>
       </w:r>
       <w:r>
+        <w:rPr>
+          <w:color w:val="4472C4" w:themeColor="accent1"/>
+        </w:rPr>
         <w:t>To</w:t>
       </w:r>
       <w:r>
         <w:rPr>
+          <w:color w:val="4472C4" w:themeColor="accent1"/>
           <w:lang w:val="el-GR"/>
         </w:rPr>
         <w:t xml:space="preserve"> – </w:t>
       </w:r>
       <w:r>
+        <w:rPr>
+          <w:color w:val="4472C4" w:themeColor="accent1"/>
+        </w:rPr>
         <w:t>Do</w:t>
       </w:r>
       <w:r>
         <w:rPr>
+          <w:color w:val="4472C4" w:themeColor="accent1"/>
           <w:lang w:val="el-GR"/>
         </w:rPr>
         <w:t xml:space="preserve"> Λίστα, καθώς και οι καταχωρίσεις της, διαγράφονται επιτυχώς από το σύστημα.</w:t>

</xml_diff>